<commit_message>
Finished. Bugs stated in Readme
</commit_message>
<xml_diff>
--- a/Distributed- Design Document for Final Project.docx
+++ b/Distributed- Design Document for Final Project.docx
@@ -14,13 +14,23 @@
     </w:p>
     <w:p/>
     <w:p>
-      <w:r>
-        <w:t>Sihao (Ben) Lu</w:t>
-      </w:r>
-    </w:p>
-    <w:p>
-      <w:r>
-        <w:t>Yixiao Wu</w:t>
+      <w:proofErr w:type="spellStart"/>
+      <w:r>
+        <w:t>Sihao</w:t>
+      </w:r>
+      <w:proofErr w:type="spellEnd"/>
+      <w:r>
+        <w:t xml:space="preserve"> (Ben) Lu</w:t>
+      </w:r>
+    </w:p>
+    <w:p>
+      <w:proofErr w:type="spellStart"/>
+      <w:r>
+        <w:t>Yixiao</w:t>
+      </w:r>
+      <w:proofErr w:type="spellEnd"/>
+      <w:r>
+        <w:t xml:space="preserve"> Wu</w:t>
       </w:r>
     </w:p>
     <w:p/>
@@ -93,9 +103,11 @@
       <w:r>
         <w:t xml:space="preserve"> The name is like “</w:t>
       </w:r>
+      <w:proofErr w:type="spellStart"/>
       <w:r>
         <w:t>server_x</w:t>
       </w:r>
+      <w:proofErr w:type="spellEnd"/>
       <w:r>
         <w:t>”</w:t>
       </w:r>
@@ -118,7 +130,15 @@
         <w:t xml:space="preserve"> </w:t>
       </w:r>
       <w:r>
-        <w:t>The name is like “server_x_clients” where x ranges from 1-5.</w:t>
+        <w:t>The name is like “</w:t>
+      </w:r>
+      <w:proofErr w:type="spellStart"/>
+      <w:r>
+        <w:t>server_x_clients</w:t>
+      </w:r>
+      <w:proofErr w:type="spellEnd"/>
+      <w:r>
+        <w:t>” where x ranges from 1-5.</w:t>
       </w:r>
     </w:p>
     <w:p>
@@ -142,7 +162,29 @@
         <w:rPr>
           <w:color w:val="000000" w:themeColor="text1"/>
         </w:rPr>
-        <w:t xml:space="preserve"> The name is of format “server_x_chatroom_y” where x ranges from 1-5 and y is the name of the chat room.</w:t>
+        <w:t xml:space="preserve"> The name is of format “</w:t>
+      </w:r>
+      <w:proofErr w:type="spellStart"/>
+      <w:proofErr w:type="gramStart"/>
+      <w:r>
+        <w:rPr>
+          <w:color w:val="000000" w:themeColor="text1"/>
+        </w:rPr>
+        <w:t>server</w:t>
+      </w:r>
+      <w:proofErr w:type="gramEnd"/>
+      <w:r>
+        <w:rPr>
+          <w:color w:val="000000" w:themeColor="text1"/>
+        </w:rPr>
+        <w:t>_x_chatroom_y</w:t>
+      </w:r>
+      <w:proofErr w:type="spellEnd"/>
+      <w:r>
+        <w:rPr>
+          <w:color w:val="000000" w:themeColor="text1"/>
+        </w:rPr>
+        <w:t>” where x ranges from 1-5 and y is the name of the chat room.</w:t>
       </w:r>
     </w:p>
     <w:p>
@@ -166,7 +208,23 @@
         </w:numPr>
       </w:pPr>
       <w:r>
-        <w:t xml:space="preserve">Note: ArrayList here means the expandable array structure. We wrote a “vector.c” implementation to supply the need. </w:t>
+        <w:t xml:space="preserve">Note: </w:t>
+      </w:r>
+      <w:proofErr w:type="spellStart"/>
+      <w:r>
+        <w:t>ArrayList</w:t>
+      </w:r>
+      <w:proofErr w:type="spellEnd"/>
+      <w:r>
+        <w:t xml:space="preserve"> here means the expandable array structure. We wrote a “</w:t>
+      </w:r>
+      <w:proofErr w:type="spellStart"/>
+      <w:r>
+        <w:t>vector.c</w:t>
+      </w:r>
+      <w:proofErr w:type="spellEnd"/>
+      <w:r>
+        <w:t xml:space="preserve">” implementation to supply the need. </w:t>
       </w:r>
     </w:p>
     <w:p>
@@ -198,11 +256,35 @@
           <w:rFonts w:ascii="Consolas" w:hAnsi="Consolas"/>
         </w:rPr>
       </w:pPr>
-      <w:r>
-        <w:rPr>
-          <w:rFonts w:ascii="Consolas" w:hAnsi="Consolas"/>
-        </w:rPr>
-        <w:t>typedef enum {</w:t>
+      <w:proofErr w:type="spellStart"/>
+      <w:proofErr w:type="gramStart"/>
+      <w:r>
+        <w:rPr>
+          <w:rFonts w:ascii="Consolas" w:hAnsi="Consolas"/>
+        </w:rPr>
+        <w:t>typedef</w:t>
+      </w:r>
+      <w:proofErr w:type="spellEnd"/>
+      <w:proofErr w:type="gramEnd"/>
+      <w:r>
+        <w:rPr>
+          <w:rFonts w:ascii="Consolas" w:hAnsi="Consolas"/>
+        </w:rPr>
+        <w:t xml:space="preserve"> </w:t>
+      </w:r>
+      <w:proofErr w:type="spellStart"/>
+      <w:r>
+        <w:rPr>
+          <w:rFonts w:ascii="Consolas" w:hAnsi="Consolas"/>
+        </w:rPr>
+        <w:t>enum</w:t>
+      </w:r>
+      <w:proofErr w:type="spellEnd"/>
+      <w:r>
+        <w:rPr>
+          <w:rFonts w:ascii="Consolas" w:hAnsi="Consolas"/>
+        </w:rPr>
+        <w:t xml:space="preserve"> {</w:t>
       </w:r>
       <w:r>
         <w:rPr>
@@ -246,7 +328,21 @@
         <w:rPr>
           <w:rFonts w:ascii="Consolas" w:hAnsi="Consolas"/>
         </w:rPr>
-        <w:t>} UpdateType;</w:t>
+        <w:t xml:space="preserve">} </w:t>
+      </w:r>
+      <w:proofErr w:type="spellStart"/>
+      <w:r>
+        <w:rPr>
+          <w:rFonts w:ascii="Consolas" w:hAnsi="Consolas"/>
+        </w:rPr>
+        <w:t>UpdateType</w:t>
+      </w:r>
+      <w:proofErr w:type="spellEnd"/>
+      <w:r>
+        <w:rPr>
+          <w:rFonts w:ascii="Consolas" w:hAnsi="Consolas"/>
+        </w:rPr>
+        <w:t>;</w:t>
       </w:r>
     </w:p>
     <w:p>
@@ -257,11 +353,35 @@
           <w:rFonts w:ascii="Consolas" w:hAnsi="Consolas"/>
         </w:rPr>
       </w:pPr>
-      <w:r>
-        <w:rPr>
-          <w:rFonts w:ascii="Consolas" w:hAnsi="Consolas"/>
-        </w:rPr>
-        <w:t xml:space="preserve">typedef struct </w:t>
+      <w:proofErr w:type="spellStart"/>
+      <w:proofErr w:type="gramStart"/>
+      <w:r>
+        <w:rPr>
+          <w:rFonts w:ascii="Consolas" w:hAnsi="Consolas"/>
+        </w:rPr>
+        <w:t>typedef</w:t>
+      </w:r>
+      <w:proofErr w:type="spellEnd"/>
+      <w:proofErr w:type="gramEnd"/>
+      <w:r>
+        <w:rPr>
+          <w:rFonts w:ascii="Consolas" w:hAnsi="Consolas"/>
+        </w:rPr>
+        <w:t xml:space="preserve"> </w:t>
+      </w:r>
+      <w:proofErr w:type="spellStart"/>
+      <w:r>
+        <w:rPr>
+          <w:rFonts w:ascii="Consolas" w:hAnsi="Consolas"/>
+        </w:rPr>
+        <w:t>struct</w:t>
+      </w:r>
+      <w:proofErr w:type="spellEnd"/>
+      <w:r>
+        <w:rPr>
+          <w:rFonts w:ascii="Consolas" w:hAnsi="Consolas"/>
+        </w:rPr>
+        <w:t xml:space="preserve"> </w:t>
       </w:r>
       <w:r>
         <w:rPr>
@@ -283,14 +403,35 @@
           <w:rFonts w:ascii="Consolas" w:hAnsi="Consolas"/>
         </w:rPr>
         <w:tab/>
+      </w:r>
+      <w:proofErr w:type="gramStart"/>
+      <w:r>
+        <w:rPr>
+          <w:rFonts w:ascii="Consolas" w:hAnsi="Consolas"/>
+        </w:rPr>
         <w:t>t</w:t>
       </w:r>
       <w:r>
         <w:rPr>
           <w:rFonts w:ascii="Consolas" w:hAnsi="Consolas"/>
         </w:rPr>
-        <w:t>ype: UpdateType</w:t>
-      </w:r>
+        <w:t>ype</w:t>
+      </w:r>
+      <w:proofErr w:type="gramEnd"/>
+      <w:r>
+        <w:rPr>
+          <w:rFonts w:ascii="Consolas" w:hAnsi="Consolas"/>
+        </w:rPr>
+        <w:t xml:space="preserve">: </w:t>
+      </w:r>
+      <w:proofErr w:type="spellStart"/>
+      <w:r>
+        <w:rPr>
+          <w:rFonts w:ascii="Consolas" w:hAnsi="Consolas"/>
+        </w:rPr>
+        <w:t>UpdateType</w:t>
+      </w:r>
+      <w:proofErr w:type="spellEnd"/>
     </w:p>
     <w:p>
       <w:pPr>
@@ -306,6 +447,7 @@
         </w:rPr>
         <w:tab/>
       </w:r>
+      <w:proofErr w:type="gramStart"/>
       <w:r>
         <w:rPr>
           <w:rFonts w:ascii="Consolas" w:hAnsi="Consolas"/>
@@ -316,7 +458,14 @@
         <w:rPr>
           <w:rFonts w:ascii="Consolas" w:hAnsi="Consolas"/>
         </w:rPr>
-        <w:t>ser: char[MAX_USER_NAME]</w:t>
+        <w:t>ser</w:t>
+      </w:r>
+      <w:proofErr w:type="gramEnd"/>
+      <w:r>
+        <w:rPr>
+          <w:rFonts w:ascii="Consolas" w:hAnsi="Consolas"/>
+        </w:rPr>
+        <w:t>: char[MAX_USER_NAME]</w:t>
       </w:r>
     </w:p>
     <w:p>
@@ -332,13 +481,26 @@
           <w:rFonts w:ascii="Consolas" w:hAnsi="Consolas"/>
         </w:rPr>
         <w:tab/>
+      </w:r>
+      <w:proofErr w:type="gramStart"/>
+      <w:r>
+        <w:rPr>
+          <w:rFonts w:ascii="Consolas" w:hAnsi="Consolas"/>
+        </w:rPr>
         <w:t>r</w:t>
       </w:r>
       <w:r>
         <w:rPr>
           <w:rFonts w:ascii="Consolas" w:hAnsi="Consolas"/>
         </w:rPr>
-        <w:t>oom: char[MAX_ROOM_NAME]</w:t>
+        <w:t>oom</w:t>
+      </w:r>
+      <w:proofErr w:type="gramEnd"/>
+      <w:r>
+        <w:rPr>
+          <w:rFonts w:ascii="Consolas" w:hAnsi="Consolas"/>
+        </w:rPr>
+        <w:t>: char[MAX_ROOM_NAME]</w:t>
       </w:r>
     </w:p>
     <w:p>
@@ -354,7 +516,20 @@
           <w:rFonts w:ascii="Consolas" w:hAnsi="Consolas"/>
         </w:rPr>
         <w:tab/>
-        <w:t>line: char[MAX_LINE_LENGTH]</w:t>
+      </w:r>
+      <w:proofErr w:type="gramStart"/>
+      <w:r>
+        <w:rPr>
+          <w:rFonts w:ascii="Consolas" w:hAnsi="Consolas"/>
+        </w:rPr>
+        <w:t>line</w:t>
+      </w:r>
+      <w:proofErr w:type="gramEnd"/>
+      <w:r>
+        <w:rPr>
+          <w:rFonts w:ascii="Consolas" w:hAnsi="Consolas"/>
+        </w:rPr>
+        <w:t>: char[MAX_LINE_LENGTH]</w:t>
       </w:r>
     </w:p>
     <w:p>
@@ -370,7 +545,35 @@
           <w:rFonts w:ascii="Consolas" w:hAnsi="Consolas"/>
         </w:rPr>
         <w:tab/>
-        <w:t>line_num: i</w:t>
+      </w:r>
+      <w:proofErr w:type="spellStart"/>
+      <w:proofErr w:type="gramStart"/>
+      <w:r>
+        <w:rPr>
+          <w:rFonts w:ascii="Consolas" w:hAnsi="Consolas"/>
+        </w:rPr>
+        <w:t>line</w:t>
+      </w:r>
+      <w:proofErr w:type="gramEnd"/>
+      <w:r>
+        <w:rPr>
+          <w:rFonts w:ascii="Consolas" w:hAnsi="Consolas"/>
+        </w:rPr>
+        <w:t>_num</w:t>
+      </w:r>
+      <w:proofErr w:type="spellEnd"/>
+      <w:r>
+        <w:rPr>
+          <w:rFonts w:ascii="Consolas" w:hAnsi="Consolas"/>
+        </w:rPr>
+        <w:t xml:space="preserve">: </w:t>
+      </w:r>
+      <w:proofErr w:type="spellStart"/>
+      <w:r>
+        <w:rPr>
+          <w:rFonts w:ascii="Consolas" w:hAnsi="Consolas"/>
+        </w:rPr>
+        <w:t>i</w:t>
       </w:r>
       <w:r>
         <w:rPr>
@@ -378,6 +581,7 @@
         </w:rPr>
         <w:t>nt</w:t>
       </w:r>
+      <w:proofErr w:type="spellEnd"/>
     </w:p>
     <w:p>
       <w:pPr>
@@ -392,8 +596,37 @@
           <w:rFonts w:ascii="Consolas" w:hAnsi="Consolas"/>
         </w:rPr>
         <w:tab/>
-        <w:t>sender_index: int</w:t>
-      </w:r>
+      </w:r>
+      <w:proofErr w:type="spellStart"/>
+      <w:proofErr w:type="gramStart"/>
+      <w:r>
+        <w:rPr>
+          <w:rFonts w:ascii="Consolas" w:hAnsi="Consolas"/>
+        </w:rPr>
+        <w:t>sender</w:t>
+      </w:r>
+      <w:proofErr w:type="gramEnd"/>
+      <w:r>
+        <w:rPr>
+          <w:rFonts w:ascii="Consolas" w:hAnsi="Consolas"/>
+        </w:rPr>
+        <w:t>_index</w:t>
+      </w:r>
+      <w:proofErr w:type="spellEnd"/>
+      <w:r>
+        <w:rPr>
+          <w:rFonts w:ascii="Consolas" w:hAnsi="Consolas"/>
+        </w:rPr>
+        <w:t xml:space="preserve">: </w:t>
+      </w:r>
+      <w:proofErr w:type="spellStart"/>
+      <w:r>
+        <w:rPr>
+          <w:rFonts w:ascii="Consolas" w:hAnsi="Consolas"/>
+        </w:rPr>
+        <w:t>int</w:t>
+      </w:r>
+      <w:proofErr w:type="spellEnd"/>
     </w:p>
     <w:p>
       <w:pPr>
@@ -408,8 +641,29 @@
           <w:rFonts w:ascii="Consolas" w:hAnsi="Consolas"/>
         </w:rPr>
         <w:tab/>
-        <w:t>timestamp: int</w:t>
-      </w:r>
+      </w:r>
+      <w:proofErr w:type="gramStart"/>
+      <w:r>
+        <w:rPr>
+          <w:rFonts w:ascii="Consolas" w:hAnsi="Consolas"/>
+        </w:rPr>
+        <w:t>timestamp</w:t>
+      </w:r>
+      <w:proofErr w:type="gramEnd"/>
+      <w:r>
+        <w:rPr>
+          <w:rFonts w:ascii="Consolas" w:hAnsi="Consolas"/>
+        </w:rPr>
+        <w:t xml:space="preserve">: </w:t>
+      </w:r>
+      <w:proofErr w:type="spellStart"/>
+      <w:r>
+        <w:rPr>
+          <w:rFonts w:ascii="Consolas" w:hAnsi="Consolas"/>
+        </w:rPr>
+        <w:t>int</w:t>
+      </w:r>
+      <w:proofErr w:type="spellEnd"/>
     </w:p>
     <w:p>
       <w:pPr>
@@ -437,12 +691,14 @@
         </w:rPr>
         <w:t>Update</w:t>
       </w:r>
+      <w:proofErr w:type="gramStart"/>
       <w:r>
         <w:rPr>
           <w:rFonts w:ascii="Consolas" w:hAnsi="Consolas"/>
         </w:rPr>
         <w:t>;</w:t>
       </w:r>
+      <w:proofErr w:type="gramEnd"/>
     </w:p>
     <w:p>
       <w:pPr>
@@ -521,7 +777,15 @@
         <w:ind w:left="2160"/>
       </w:pPr>
       <w:r>
-        <w:t xml:space="preserve">Every update sent by the client sets its own sender_index to 0 and timestamp to 0. </w:t>
+        <w:t xml:space="preserve">Every update sent by the client sets its own </w:t>
+      </w:r>
+      <w:proofErr w:type="spellStart"/>
+      <w:r>
+        <w:t>sender_index</w:t>
+      </w:r>
+      <w:proofErr w:type="spellEnd"/>
+      <w:r>
+        <w:t xml:space="preserve"> to 0 and timestamp to 0. </w:t>
       </w:r>
       <w:r>
         <w:t>The servers reserve these fields</w:t>
@@ -571,8 +835,18 @@
         <w:ind w:left="2160"/>
       </w:pPr>
       <w:r>
-        <w:t>Fields set: type, user, room, line_num</w:t>
-      </w:r>
+        <w:t xml:space="preserve">Fields set: type, user, room, </w:t>
+      </w:r>
+      <w:proofErr w:type="spellStart"/>
+      <w:proofErr w:type="gramStart"/>
+      <w:r>
+        <w:t>line</w:t>
+      </w:r>
+      <w:proofErr w:type="gramEnd"/>
+      <w:r>
+        <w:t>_num</w:t>
+      </w:r>
+      <w:proofErr w:type="spellEnd"/>
     </w:p>
     <w:p>
       <w:pPr>
@@ -593,8 +867,13 @@
         <w:ind w:left="1800" w:firstLine="360"/>
       </w:pPr>
       <w:r>
-        <w:t>Fields set: type, user, room</w:t>
-      </w:r>
+        <w:t xml:space="preserve">Fields set: type, user, </w:t>
+      </w:r>
+      <w:proofErr w:type="gramStart"/>
+      <w:r>
+        <w:t>room</w:t>
+      </w:r>
+      <w:proofErr w:type="gramEnd"/>
     </w:p>
     <w:p>
       <w:pPr>
@@ -617,7 +896,15 @@
         <w:ind w:left="1800"/>
       </w:pPr>
       <w:r>
-        <w:t>After composition, the clients multicasts the update inside “server_x_clients” spread group.</w:t>
+        <w:t>After composition, the clients multicasts the update inside “</w:t>
+      </w:r>
+      <w:proofErr w:type="spellStart"/>
+      <w:r>
+        <w:t>server_x_clients</w:t>
+      </w:r>
+      <w:proofErr w:type="spellEnd"/>
+      <w:r>
+        <w:t>” spread group.</w:t>
       </w:r>
       <w:r>
         <w:t xml:space="preserve"> The client itself doesn’t keep any record of the updates.</w:t>
@@ -676,11 +963,35 @@
           <w:rFonts w:ascii="Consolas" w:hAnsi="Consolas"/>
         </w:rPr>
       </w:pPr>
-      <w:r>
-        <w:rPr>
-          <w:rFonts w:ascii="Consolas" w:hAnsi="Consolas"/>
-        </w:rPr>
-        <w:t>typedef enum {</w:t>
+      <w:proofErr w:type="spellStart"/>
+      <w:proofErr w:type="gramStart"/>
+      <w:r>
+        <w:rPr>
+          <w:rFonts w:ascii="Consolas" w:hAnsi="Consolas"/>
+        </w:rPr>
+        <w:t>typedef</w:t>
+      </w:r>
+      <w:proofErr w:type="spellEnd"/>
+      <w:proofErr w:type="gramEnd"/>
+      <w:r>
+        <w:rPr>
+          <w:rFonts w:ascii="Consolas" w:hAnsi="Consolas"/>
+        </w:rPr>
+        <w:t xml:space="preserve"> </w:t>
+      </w:r>
+      <w:proofErr w:type="spellStart"/>
+      <w:r>
+        <w:rPr>
+          <w:rFonts w:ascii="Consolas" w:hAnsi="Consolas"/>
+        </w:rPr>
+        <w:t>enum</w:t>
+      </w:r>
+      <w:proofErr w:type="spellEnd"/>
+      <w:r>
+        <w:rPr>
+          <w:rFonts w:ascii="Consolas" w:hAnsi="Consolas"/>
+        </w:rPr>
+        <w:t xml:space="preserve"> {</w:t>
       </w:r>
       <w:r>
         <w:rPr>
@@ -693,8 +1004,85 @@
           <w:rFonts w:ascii="Consolas" w:hAnsi="Consolas"/>
         </w:rPr>
         <w:tab/>
-        <w:t>ReplyAddLine, ReplyLikeLine, ReplyUnlikeLine, ReplyUserJoinRoom, ReplyPrintHistory, ReplyPrintView</w:t>
-      </w:r>
+      </w:r>
+      <w:proofErr w:type="spellStart"/>
+      <w:r>
+        <w:rPr>
+          <w:rFonts w:ascii="Consolas" w:hAnsi="Consolas"/>
+        </w:rPr>
+        <w:t>ReplyAddLine</w:t>
+      </w:r>
+      <w:proofErr w:type="spellEnd"/>
+      <w:r>
+        <w:rPr>
+          <w:rFonts w:ascii="Consolas" w:hAnsi="Consolas"/>
+        </w:rPr>
+        <w:t xml:space="preserve">, </w:t>
+      </w:r>
+      <w:proofErr w:type="spellStart"/>
+      <w:r>
+        <w:rPr>
+          <w:rFonts w:ascii="Consolas" w:hAnsi="Consolas"/>
+        </w:rPr>
+        <w:t>ReplyLikeLine</w:t>
+      </w:r>
+      <w:proofErr w:type="spellEnd"/>
+      <w:r>
+        <w:rPr>
+          <w:rFonts w:ascii="Consolas" w:hAnsi="Consolas"/>
+        </w:rPr>
+        <w:t xml:space="preserve">, </w:t>
+      </w:r>
+      <w:proofErr w:type="spellStart"/>
+      <w:r>
+        <w:rPr>
+          <w:rFonts w:ascii="Consolas" w:hAnsi="Consolas"/>
+        </w:rPr>
+        <w:t>ReplyUnlikeLine</w:t>
+      </w:r>
+      <w:proofErr w:type="spellEnd"/>
+      <w:r>
+        <w:rPr>
+          <w:rFonts w:ascii="Consolas" w:hAnsi="Consolas"/>
+        </w:rPr>
+        <w:t xml:space="preserve">, </w:t>
+      </w:r>
+      <w:proofErr w:type="spellStart"/>
+      <w:r>
+        <w:rPr>
+          <w:rFonts w:ascii="Consolas" w:hAnsi="Consolas"/>
+        </w:rPr>
+        <w:t>ReplyUserJoinRoom</w:t>
+      </w:r>
+      <w:proofErr w:type="spellEnd"/>
+      <w:r>
+        <w:rPr>
+          <w:rFonts w:ascii="Consolas" w:hAnsi="Consolas"/>
+        </w:rPr>
+        <w:t xml:space="preserve">, </w:t>
+      </w:r>
+      <w:proofErr w:type="spellStart"/>
+      <w:r>
+        <w:rPr>
+          <w:rFonts w:ascii="Consolas" w:hAnsi="Consolas"/>
+        </w:rPr>
+        <w:t>ReplyPrintHistory</w:t>
+      </w:r>
+      <w:proofErr w:type="spellEnd"/>
+      <w:r>
+        <w:rPr>
+          <w:rFonts w:ascii="Consolas" w:hAnsi="Consolas"/>
+        </w:rPr>
+        <w:t xml:space="preserve">, </w:t>
+      </w:r>
+      <w:proofErr w:type="spellStart"/>
+      <w:r>
+        <w:rPr>
+          <w:rFonts w:ascii="Consolas" w:hAnsi="Consolas"/>
+        </w:rPr>
+        <w:t>ReplyPrintView</w:t>
+      </w:r>
+      <w:proofErr w:type="spellEnd"/>
     </w:p>
     <w:p>
       <w:pPr>
@@ -708,7 +1096,21 @@
         <w:rPr>
           <w:rFonts w:ascii="Consolas" w:hAnsi="Consolas"/>
         </w:rPr>
-        <w:t>} ReplyType;</w:t>
+        <w:t xml:space="preserve">} </w:t>
+      </w:r>
+      <w:proofErr w:type="spellStart"/>
+      <w:r>
+        <w:rPr>
+          <w:rFonts w:ascii="Consolas" w:hAnsi="Consolas"/>
+        </w:rPr>
+        <w:t>ReplyType</w:t>
+      </w:r>
+      <w:proofErr w:type="spellEnd"/>
+      <w:r>
+        <w:rPr>
+          <w:rFonts w:ascii="Consolas" w:hAnsi="Consolas"/>
+        </w:rPr>
+        <w:t>;</w:t>
       </w:r>
     </w:p>
     <w:p>
@@ -728,18 +1130,30 @@
           <w:rFonts w:ascii="Consolas" w:hAnsi="Consolas"/>
         </w:rPr>
       </w:pPr>
-      <w:r>
-        <w:rPr>
-          <w:rFonts w:ascii="Consolas" w:hAnsi="Consolas"/>
-        </w:rPr>
-        <w:t xml:space="preserve">typedef </w:t>
-      </w:r>
+      <w:proofErr w:type="spellStart"/>
+      <w:proofErr w:type="gramStart"/>
+      <w:r>
+        <w:rPr>
+          <w:rFonts w:ascii="Consolas" w:hAnsi="Consolas"/>
+        </w:rPr>
+        <w:t>typedef</w:t>
+      </w:r>
+      <w:proofErr w:type="spellEnd"/>
+      <w:proofErr w:type="gramEnd"/>
+      <w:r>
+        <w:rPr>
+          <w:rFonts w:ascii="Consolas" w:hAnsi="Consolas"/>
+        </w:rPr>
+        <w:t xml:space="preserve"> </w:t>
+      </w:r>
+      <w:proofErr w:type="spellStart"/>
       <w:r>
         <w:rPr>
           <w:rFonts w:ascii="Consolas" w:hAnsi="Consolas"/>
         </w:rPr>
         <w:t>struct</w:t>
       </w:r>
+      <w:proofErr w:type="spellEnd"/>
       <w:r>
         <w:rPr>
           <w:rFonts w:ascii="Consolas" w:hAnsi="Consolas"/>
@@ -761,12 +1175,28 @@
         </w:rPr>
         <w:tab/>
       </w:r>
-      <w:r>
-        <w:rPr>
-          <w:rFonts w:ascii="Consolas" w:hAnsi="Consolas"/>
-        </w:rPr>
-        <w:t>type: ReplyType</w:t>
-      </w:r>
+      <w:proofErr w:type="gramStart"/>
+      <w:r>
+        <w:rPr>
+          <w:rFonts w:ascii="Consolas" w:hAnsi="Consolas"/>
+        </w:rPr>
+        <w:t>type</w:t>
+      </w:r>
+      <w:proofErr w:type="gramEnd"/>
+      <w:r>
+        <w:rPr>
+          <w:rFonts w:ascii="Consolas" w:hAnsi="Consolas"/>
+        </w:rPr>
+        <w:t xml:space="preserve">: </w:t>
+      </w:r>
+      <w:proofErr w:type="spellStart"/>
+      <w:r>
+        <w:rPr>
+          <w:rFonts w:ascii="Consolas" w:hAnsi="Consolas"/>
+        </w:rPr>
+        <w:t>ReplyType</w:t>
+      </w:r>
+      <w:proofErr w:type="spellEnd"/>
     </w:p>
     <w:p>
       <w:pPr>
@@ -781,129 +1211,255 @@
           <w:rFonts w:ascii="Consolas" w:hAnsi="Consolas"/>
         </w:rPr>
         <w:tab/>
+      </w:r>
+      <w:proofErr w:type="spellStart"/>
+      <w:proofErr w:type="gramStart"/>
+      <w:r>
+        <w:rPr>
+          <w:rFonts w:ascii="Consolas" w:hAnsi="Consolas"/>
+        </w:rPr>
+        <w:t>item</w:t>
+      </w:r>
+      <w:proofErr w:type="gramEnd"/>
+      <w:r>
+        <w:rPr>
+          <w:rFonts w:ascii="Consolas" w:hAnsi="Consolas"/>
+        </w:rPr>
+        <w:t>_count</w:t>
+      </w:r>
+      <w:proofErr w:type="spellEnd"/>
+      <w:r>
+        <w:rPr>
+          <w:rFonts w:ascii="Consolas" w:hAnsi="Consolas"/>
+        </w:rPr>
+        <w:t xml:space="preserve">: </w:t>
+      </w:r>
+      <w:proofErr w:type="spellStart"/>
+      <w:r>
+        <w:rPr>
+          <w:rFonts w:ascii="Consolas" w:hAnsi="Consolas"/>
+        </w:rPr>
+        <w:t>i</w:t>
+      </w:r>
+      <w:r>
+        <w:rPr>
+          <w:rFonts w:ascii="Consolas" w:hAnsi="Consolas"/>
+        </w:rPr>
+        <w:t>nt</w:t>
+      </w:r>
+      <w:proofErr w:type="spellEnd"/>
+    </w:p>
+    <w:p>
+      <w:pPr>
+        <w:pStyle w:val="ListParagraph1"/>
+        <w:ind w:left="1080"/>
+        <w:rPr>
+          <w:rFonts w:ascii="Consolas" w:hAnsi="Consolas"/>
+        </w:rPr>
+      </w:pPr>
+      <w:r>
+        <w:rPr>
+          <w:rFonts w:ascii="Consolas" w:hAnsi="Consolas"/>
+        </w:rPr>
+        <w:tab/>
+      </w:r>
+      <w:proofErr w:type="gramStart"/>
+      <w:r>
+        <w:rPr>
+          <w:rFonts w:ascii="Consolas" w:hAnsi="Consolas"/>
+        </w:rPr>
+        <w:t>content</w:t>
+      </w:r>
+      <w:proofErr w:type="gramEnd"/>
+      <w:r>
+        <w:rPr>
+          <w:rFonts w:ascii="Consolas" w:hAnsi="Consolas"/>
+        </w:rPr>
+        <w:t>: char[]</w:t>
+      </w:r>
+    </w:p>
+    <w:p>
+      <w:pPr>
+        <w:pStyle w:val="ListParagraph1"/>
+        <w:ind w:left="1080"/>
+        <w:rPr>
+          <w:rFonts w:ascii="Consolas" w:hAnsi="Consolas"/>
+        </w:rPr>
+      </w:pPr>
+      <w:r>
+        <w:rPr>
+          <w:rFonts w:ascii="Consolas" w:hAnsi="Consolas"/>
+        </w:rPr>
+        <w:t xml:space="preserve">   // </w:t>
+      </w:r>
+      <w:proofErr w:type="gramStart"/>
+      <w:r>
+        <w:rPr>
+          <w:rFonts w:ascii="Consolas" w:hAnsi="Consolas"/>
+        </w:rPr>
+        <w:t>content</w:t>
+      </w:r>
+      <w:proofErr w:type="gramEnd"/>
+      <w:r>
+        <w:rPr>
+          <w:rFonts w:ascii="Consolas" w:hAnsi="Consolas"/>
+        </w:rPr>
+        <w:t xml:space="preserve"> layout</w:t>
+      </w:r>
+      <w:r>
+        <w:rPr>
+          <w:rFonts w:ascii="Consolas" w:hAnsi="Consolas"/>
+        </w:rPr>
+        <w:t xml:space="preserve"> 1</w:t>
+      </w:r>
+      <w:r>
+        <w:rPr>
+          <w:rFonts w:ascii="Consolas" w:hAnsi="Consolas"/>
+        </w:rPr>
+        <w:t xml:space="preserve">: </w:t>
+      </w:r>
+      <w:proofErr w:type="spellStart"/>
+      <w:r>
+        <w:rPr>
+          <w:rFonts w:ascii="Consolas" w:hAnsi="Consolas"/>
+        </w:rPr>
+        <w:t>room_name</w:t>
+      </w:r>
+      <w:proofErr w:type="spellEnd"/>
+      <w:r>
+        <w:rPr>
+          <w:rFonts w:ascii="Consolas" w:hAnsi="Consolas"/>
+        </w:rPr>
+        <w:t xml:space="preserve">, members[], senders[], lines[], </w:t>
+      </w:r>
+      <w:proofErr w:type="spellStart"/>
+      <w:r>
+        <w:rPr>
+          <w:rFonts w:ascii="Consolas" w:hAnsi="Consolas"/>
+        </w:rPr>
+        <w:t>like_counts</w:t>
+      </w:r>
+      <w:proofErr w:type="spellEnd"/>
+      <w:r>
+        <w:rPr>
+          <w:rFonts w:ascii="Consolas" w:hAnsi="Consolas"/>
+        </w:rPr>
+        <w:t xml:space="preserve">[], </w:t>
+      </w:r>
+      <w:proofErr w:type="spellStart"/>
+      <w:r>
+        <w:rPr>
+          <w:rFonts w:ascii="Consolas" w:hAnsi="Consolas"/>
+        </w:rPr>
+        <w:t>changed_user</w:t>
+      </w:r>
+      <w:proofErr w:type="spellEnd"/>
+      <w:r>
+        <w:rPr>
+          <w:rFonts w:ascii="Consolas" w:hAnsi="Consolas"/>
+        </w:rPr>
+        <w:t>, success</w:t>
+      </w:r>
+    </w:p>
+    <w:p>
+      <w:pPr>
+        <w:pStyle w:val="ListParagraph1"/>
+        <w:ind w:left="1080"/>
+        <w:rPr>
+          <w:rFonts w:ascii="Consolas" w:hAnsi="Consolas"/>
+        </w:rPr>
+      </w:pPr>
+      <w:r>
+        <w:rPr>
+          <w:rFonts w:ascii="Consolas" w:hAnsi="Consolas"/>
+        </w:rPr>
+        <w:tab/>
+        <w:t xml:space="preserve">// </w:t>
+      </w:r>
+      <w:proofErr w:type="gramStart"/>
+      <w:r>
+        <w:rPr>
+          <w:rFonts w:ascii="Consolas" w:hAnsi="Consolas"/>
+        </w:rPr>
+        <w:t>content</w:t>
+      </w:r>
+      <w:proofErr w:type="gramEnd"/>
+      <w:r>
+        <w:rPr>
+          <w:rFonts w:ascii="Consolas" w:hAnsi="Consolas"/>
+        </w:rPr>
+        <w:t xml:space="preserve"> layout 2: </w:t>
+      </w:r>
+      <w:proofErr w:type="spellStart"/>
+      <w:r>
+        <w:rPr>
+          <w:rFonts w:ascii="Consolas" w:hAnsi="Consolas"/>
+        </w:rPr>
+        <w:t>server_layouts</w:t>
+      </w:r>
+      <w:proofErr w:type="spellEnd"/>
+    </w:p>
+    <w:p>
+      <w:pPr>
+        <w:pStyle w:val="ListParagraph1"/>
+        <w:ind w:left="1080"/>
+        <w:rPr>
+          <w:rFonts w:ascii="Consolas" w:hAnsi="Consolas"/>
+        </w:rPr>
+      </w:pPr>
+      <w:r>
+        <w:rPr>
+          <w:rFonts w:ascii="Consolas" w:hAnsi="Consolas"/>
+        </w:rPr>
+        <w:t>}</w:t>
+      </w:r>
+      <w:r>
+        <w:rPr>
+          <w:rFonts w:ascii="Consolas" w:hAnsi="Consolas"/>
+        </w:rPr>
+        <w:t xml:space="preserve"> Reply</w:t>
+      </w:r>
+      <w:proofErr w:type="gramStart"/>
+      <w:r>
+        <w:rPr>
+          <w:rFonts w:ascii="Consolas" w:hAnsi="Consolas"/>
+        </w:rPr>
+        <w:t>;</w:t>
+      </w:r>
+      <w:proofErr w:type="gramEnd"/>
+    </w:p>
+    <w:p>
+      <w:pPr>
+        <w:pStyle w:val="ListParagraph1"/>
+        <w:ind w:left="1080"/>
+        <w:rPr>
+          <w:rFonts w:ascii="Consolas" w:hAnsi="Consolas"/>
+        </w:rPr>
+      </w:pPr>
+    </w:p>
+    <w:p>
+      <w:pPr>
+        <w:pStyle w:val="ListParagraph1"/>
+        <w:ind w:left="1080"/>
+      </w:pPr>
+      <w:r>
+        <w:t xml:space="preserve">The Reply is dynamically laid out. Every Reply type except Print View contains the recent history of the chat room. The number of lines is specified in </w:t>
+      </w:r>
+      <w:proofErr w:type="spellStart"/>
+      <w:r>
         <w:t>item_count</w:t>
       </w:r>
-      <w:r>
-        <w:rPr>
-          <w:rFonts w:ascii="Consolas" w:hAnsi="Consolas"/>
-        </w:rPr>
-        <w:t>: i</w:t>
-      </w:r>
-      <w:r>
-        <w:rPr>
-          <w:rFonts w:ascii="Consolas" w:hAnsi="Consolas"/>
-        </w:rPr>
-        <w:t>nt</w:t>
-      </w:r>
-    </w:p>
-    <w:p>
-      <w:pPr>
-        <w:pStyle w:val="ListParagraph1"/>
-        <w:ind w:left="1080"/>
-        <w:rPr>
-          <w:rFonts w:ascii="Consolas" w:hAnsi="Consolas"/>
-        </w:rPr>
-      </w:pPr>
-      <w:r>
-        <w:rPr>
-          <w:rFonts w:ascii="Consolas" w:hAnsi="Consolas"/>
-        </w:rPr>
-        <w:tab/>
-        <w:t>content: char[]</w:t>
-      </w:r>
-    </w:p>
-    <w:p>
-      <w:pPr>
-        <w:pStyle w:val="ListParagraph1"/>
-        <w:ind w:left="1080"/>
-        <w:rPr>
-          <w:rFonts w:ascii="Consolas" w:hAnsi="Consolas"/>
-        </w:rPr>
-      </w:pPr>
-      <w:r>
-        <w:rPr>
-          <w:rFonts w:ascii="Consolas" w:hAnsi="Consolas"/>
-        </w:rPr>
-        <w:t xml:space="preserve">   // content layout</w:t>
-      </w:r>
-      <w:r>
-        <w:rPr>
-          <w:rFonts w:ascii="Consolas" w:hAnsi="Consolas"/>
-        </w:rPr>
-        <w:t xml:space="preserve"> 1</w:t>
-      </w:r>
-      <w:r>
-        <w:rPr>
-          <w:rFonts w:ascii="Consolas" w:hAnsi="Consolas"/>
-        </w:rPr>
-        <w:t xml:space="preserve">: room_name, members[], senders[], lines[], </w:t>
-      </w:r>
-      <w:r>
-        <w:rPr>
-          <w:rFonts w:ascii="Consolas" w:hAnsi="Consolas"/>
-        </w:rPr>
-        <w:t xml:space="preserve">like_counts[], </w:t>
-      </w:r>
-      <w:r>
-        <w:rPr>
-          <w:rFonts w:ascii="Consolas" w:hAnsi="Consolas"/>
-        </w:rPr>
-        <w:t>changed_user, success</w:t>
-      </w:r>
-    </w:p>
-    <w:p>
-      <w:pPr>
-        <w:pStyle w:val="ListParagraph1"/>
-        <w:ind w:left="1080"/>
-        <w:rPr>
-          <w:rFonts w:ascii="Consolas" w:hAnsi="Consolas"/>
-        </w:rPr>
-      </w:pPr>
-      <w:r>
-        <w:rPr>
-          <w:rFonts w:ascii="Consolas" w:hAnsi="Consolas"/>
-        </w:rPr>
-        <w:tab/>
-        <w:t>// content layout 2: server_layouts</w:t>
-      </w:r>
-    </w:p>
-    <w:p>
-      <w:pPr>
-        <w:pStyle w:val="ListParagraph1"/>
-        <w:ind w:left="1080"/>
-        <w:rPr>
-          <w:rFonts w:ascii="Consolas" w:hAnsi="Consolas"/>
-        </w:rPr>
-      </w:pPr>
-      <w:r>
-        <w:rPr>
-          <w:rFonts w:ascii="Consolas" w:hAnsi="Consolas"/>
-        </w:rPr>
-        <w:t>}</w:t>
-      </w:r>
-      <w:r>
-        <w:rPr>
-          <w:rFonts w:ascii="Consolas" w:hAnsi="Consolas"/>
-        </w:rPr>
-        <w:t xml:space="preserve"> Reply;</w:t>
-      </w:r>
-    </w:p>
-    <w:p>
-      <w:pPr>
-        <w:pStyle w:val="ListParagraph1"/>
-        <w:ind w:left="1080"/>
-        <w:rPr>
-          <w:rFonts w:ascii="Consolas" w:hAnsi="Consolas"/>
-        </w:rPr>
-      </w:pPr>
-    </w:p>
-    <w:p>
-      <w:pPr>
-        <w:pStyle w:val="ListParagraph1"/>
-        <w:ind w:left="1080"/>
-      </w:pPr>
-      <w:r>
-        <w:t>The Reply is dynamically laid out. Every Reply type except Print View contains the recent history of the chat room. The number of lines is specified in item_count. In this type of layout, the reply contains the chat room name, the members of the room, the senders of every line, the content of every line, the count of likes of every line. If the reply is of type Join Room, the changed_user will contain the recently joined user’s name, so the clients can pop up “XXX joined the chat” according to this piece of information. If the reply is of type Like Line or Unlike Line, the success field will contain a single Boolean value to indicate if the operation is successful.</w:t>
+      <w:proofErr w:type="spellEnd"/>
+      <w:r>
+        <w:t xml:space="preserve">. In this type of layout, the reply contains the chat room name, the members of the room, the senders of every line, the content of every line, the count of likes of every line. If the reply is of type Join Room, the </w:t>
+      </w:r>
+      <w:proofErr w:type="spellStart"/>
+      <w:r>
+        <w:t>changed_user</w:t>
+      </w:r>
+      <w:proofErr w:type="spellEnd"/>
+      <w:r>
+        <w:t xml:space="preserve"> will contain the recently joined user’s name, so the clients can pop up “XXX joined the chat” according to this piece of information. If the reply is of type Like Line or Unlike Line, the success field will contain a single Boolean value to indicate if the operation is successful.</w:t>
       </w:r>
     </w:p>
     <w:p>
@@ -975,7 +1531,15 @@
         <w:t>The s</w:t>
       </w:r>
       <w:r>
-        <w:t>erver adds line, likes line, unlikes line or join user to the chat room for the user who sent the update</w:t>
+        <w:t xml:space="preserve">erver adds line, likes line, </w:t>
+      </w:r>
+      <w:proofErr w:type="spellStart"/>
+      <w:r>
+        <w:t>unlikes</w:t>
+      </w:r>
+      <w:proofErr w:type="spellEnd"/>
+      <w:r>
+        <w:t xml:space="preserve"> line or join user to the chat room for the user who sent the update</w:t>
       </w:r>
       <w:r>
         <w:t xml:space="preserve"> (if the update is of the first 4 types)</w:t>
@@ -989,12 +1553,14 @@
       <w:r>
         <w:t>“</w:t>
       </w:r>
+      <w:proofErr w:type="spellStart"/>
       <w:r>
         <w:rPr>
           <w:color w:val="000000"/>
         </w:rPr>
         <w:t>server_x_chatroom_y</w:t>
       </w:r>
+      <w:proofErr w:type="spellEnd"/>
       <w:r>
         <w:t>” spread group to make sure every client who are in the same chat room and who connects to that server gets the reply.</w:t>
       </w:r>
@@ -1040,11 +1606,49 @@
           <w:rFonts w:ascii="Consolas" w:hAnsi="Consolas"/>
         </w:rPr>
       </w:pPr>
-      <w:r>
-        <w:rPr>
-          <w:rFonts w:ascii="Consolas" w:hAnsi="Consolas"/>
-        </w:rPr>
-        <w:t>chatrooms: ArrayList&lt;Chatroom&gt;</w:t>
+      <w:proofErr w:type="spellStart"/>
+      <w:proofErr w:type="gramStart"/>
+      <w:r>
+        <w:rPr>
+          <w:rFonts w:ascii="Consolas" w:hAnsi="Consolas"/>
+        </w:rPr>
+        <w:t>chatrooms</w:t>
+      </w:r>
+      <w:proofErr w:type="spellEnd"/>
+      <w:proofErr w:type="gramEnd"/>
+      <w:r>
+        <w:rPr>
+          <w:rFonts w:ascii="Consolas" w:hAnsi="Consolas"/>
+        </w:rPr>
+        <w:t xml:space="preserve">: </w:t>
+      </w:r>
+      <w:proofErr w:type="spellStart"/>
+      <w:r>
+        <w:rPr>
+          <w:rFonts w:ascii="Consolas" w:hAnsi="Consolas"/>
+        </w:rPr>
+        <w:t>ArrayList</w:t>
+      </w:r>
+      <w:proofErr w:type="spellEnd"/>
+      <w:r>
+        <w:rPr>
+          <w:rFonts w:ascii="Consolas" w:hAnsi="Consolas"/>
+        </w:rPr>
+        <w:t>&lt;</w:t>
+      </w:r>
+      <w:proofErr w:type="spellStart"/>
+      <w:r>
+        <w:rPr>
+          <w:rFonts w:ascii="Consolas" w:hAnsi="Consolas"/>
+        </w:rPr>
+        <w:t>Chatroom</w:t>
+      </w:r>
+      <w:proofErr w:type="spellEnd"/>
+      <w:r>
+        <w:rPr>
+          <w:rFonts w:ascii="Consolas" w:hAnsi="Consolas"/>
+        </w:rPr>
+        <w:t>&gt;</w:t>
       </w:r>
     </w:p>
     <w:p>
@@ -1055,12 +1659,30 @@
           <w:rFonts w:ascii="Consolas" w:hAnsi="Consolas"/>
         </w:rPr>
       </w:pPr>
-      <w:r>
-        <w:rPr>
-          <w:rFonts w:ascii="Consolas" w:hAnsi="Consolas"/>
-        </w:rPr>
-        <w:t>typedef struct</w:t>
-      </w:r>
+      <w:proofErr w:type="spellStart"/>
+      <w:proofErr w:type="gramStart"/>
+      <w:r>
+        <w:rPr>
+          <w:rFonts w:ascii="Consolas" w:hAnsi="Consolas"/>
+        </w:rPr>
+        <w:t>typedef</w:t>
+      </w:r>
+      <w:proofErr w:type="spellEnd"/>
+      <w:proofErr w:type="gramEnd"/>
+      <w:r>
+        <w:rPr>
+          <w:rFonts w:ascii="Consolas" w:hAnsi="Consolas"/>
+        </w:rPr>
+        <w:t xml:space="preserve"> </w:t>
+      </w:r>
+      <w:proofErr w:type="spellStart"/>
+      <w:r>
+        <w:rPr>
+          <w:rFonts w:ascii="Consolas" w:hAnsi="Consolas"/>
+        </w:rPr>
+        <w:t>struct</w:t>
+      </w:r>
+      <w:proofErr w:type="spellEnd"/>
       <w:r>
         <w:rPr>
           <w:rFonts w:ascii="Consolas" w:hAnsi="Consolas"/>
@@ -1081,7 +1703,20 @@
           <w:rFonts w:ascii="Consolas" w:hAnsi="Consolas"/>
         </w:rPr>
         <w:tab/>
-        <w:t>name: char[MAX_ROOM_NAME]</w:t>
+      </w:r>
+      <w:proofErr w:type="gramStart"/>
+      <w:r>
+        <w:rPr>
+          <w:rFonts w:ascii="Consolas" w:hAnsi="Consolas"/>
+        </w:rPr>
+        <w:t>name</w:t>
+      </w:r>
+      <w:proofErr w:type="gramEnd"/>
+      <w:r>
+        <w:rPr>
+          <w:rFonts w:ascii="Consolas" w:hAnsi="Consolas"/>
+        </w:rPr>
+        <w:t>: char[MAX_ROOM_NAME]</w:t>
       </w:r>
     </w:p>
     <w:p>
@@ -1097,7 +1732,34 @@
           <w:rFonts w:ascii="Consolas" w:hAnsi="Consolas"/>
         </w:rPr>
         <w:tab/>
-        <w:t>members: ArrayList&lt;char[MAX_USER_NAME]</w:t>
+      </w:r>
+      <w:proofErr w:type="gramStart"/>
+      <w:r>
+        <w:rPr>
+          <w:rFonts w:ascii="Consolas" w:hAnsi="Consolas"/>
+        </w:rPr>
+        <w:t>members</w:t>
+      </w:r>
+      <w:proofErr w:type="gramEnd"/>
+      <w:r>
+        <w:rPr>
+          <w:rFonts w:ascii="Consolas" w:hAnsi="Consolas"/>
+        </w:rPr>
+        <w:t xml:space="preserve">: </w:t>
+      </w:r>
+      <w:proofErr w:type="spellStart"/>
+      <w:r>
+        <w:rPr>
+          <w:rFonts w:ascii="Consolas" w:hAnsi="Consolas"/>
+        </w:rPr>
+        <w:t>ArrayList</w:t>
+      </w:r>
+      <w:proofErr w:type="spellEnd"/>
+      <w:r>
+        <w:rPr>
+          <w:rFonts w:ascii="Consolas" w:hAnsi="Consolas"/>
+        </w:rPr>
+        <w:t>&lt;char[MAX_USER_NAME]</w:t>
       </w:r>
       <w:r>
         <w:rPr>
@@ -1119,19 +1781,40 @@
           <w:rFonts w:ascii="Consolas" w:hAnsi="Consolas"/>
         </w:rPr>
         <w:tab/>
+      </w:r>
+      <w:proofErr w:type="gramStart"/>
+      <w:r>
+        <w:rPr>
+          <w:rFonts w:ascii="Consolas" w:hAnsi="Consolas"/>
+        </w:rPr>
         <w:t>l</w:t>
       </w:r>
       <w:r>
         <w:rPr>
           <w:rFonts w:ascii="Consolas" w:hAnsi="Consolas"/>
         </w:rPr>
-        <w:t xml:space="preserve">ines: </w:t>
-      </w:r>
-      <w:r>
-        <w:rPr>
-          <w:rFonts w:ascii="Consolas" w:hAnsi="Consolas"/>
-        </w:rPr>
-        <w:t>ArrayList&lt;Line&gt;</w:t>
+        <w:t>ines</w:t>
+      </w:r>
+      <w:proofErr w:type="gramEnd"/>
+      <w:r>
+        <w:rPr>
+          <w:rFonts w:ascii="Consolas" w:hAnsi="Consolas"/>
+        </w:rPr>
+        <w:t xml:space="preserve">: </w:t>
+      </w:r>
+      <w:proofErr w:type="spellStart"/>
+      <w:r>
+        <w:rPr>
+          <w:rFonts w:ascii="Consolas" w:hAnsi="Consolas"/>
+        </w:rPr>
+        <w:t>ArrayList</w:t>
+      </w:r>
+      <w:proofErr w:type="spellEnd"/>
+      <w:r>
+        <w:rPr>
+          <w:rFonts w:ascii="Consolas" w:hAnsi="Consolas"/>
+        </w:rPr>
+        <w:t>&lt;Line&gt;</w:t>
       </w:r>
     </w:p>
     <w:p>
@@ -1152,7 +1835,21 @@
         <w:rPr>
           <w:rFonts w:ascii="Consolas" w:hAnsi="Consolas"/>
         </w:rPr>
-        <w:t xml:space="preserve"> Chatroom;</w:t>
+        <w:t xml:space="preserve"> </w:t>
+      </w:r>
+      <w:proofErr w:type="spellStart"/>
+      <w:r>
+        <w:rPr>
+          <w:rFonts w:ascii="Consolas" w:hAnsi="Consolas"/>
+        </w:rPr>
+        <w:t>Chatroom</w:t>
+      </w:r>
+      <w:proofErr w:type="spellEnd"/>
+      <w:r>
+        <w:rPr>
+          <w:rFonts w:ascii="Consolas" w:hAnsi="Consolas"/>
+        </w:rPr>
+        <w:t>;</w:t>
       </w:r>
     </w:p>
     <w:p>
@@ -1163,12 +1860,30 @@
           <w:rFonts w:ascii="Consolas" w:hAnsi="Consolas"/>
         </w:rPr>
       </w:pPr>
-      <w:r>
-        <w:rPr>
-          <w:rFonts w:ascii="Consolas" w:hAnsi="Consolas"/>
-        </w:rPr>
-        <w:t>typedef struct</w:t>
-      </w:r>
+      <w:proofErr w:type="spellStart"/>
+      <w:proofErr w:type="gramStart"/>
+      <w:r>
+        <w:rPr>
+          <w:rFonts w:ascii="Consolas" w:hAnsi="Consolas"/>
+        </w:rPr>
+        <w:t>typedef</w:t>
+      </w:r>
+      <w:proofErr w:type="spellEnd"/>
+      <w:proofErr w:type="gramEnd"/>
+      <w:r>
+        <w:rPr>
+          <w:rFonts w:ascii="Consolas" w:hAnsi="Consolas"/>
+        </w:rPr>
+        <w:t xml:space="preserve"> </w:t>
+      </w:r>
+      <w:proofErr w:type="spellStart"/>
+      <w:r>
+        <w:rPr>
+          <w:rFonts w:ascii="Consolas" w:hAnsi="Consolas"/>
+        </w:rPr>
+        <w:t>struct</w:t>
+      </w:r>
+      <w:proofErr w:type="spellEnd"/>
       <w:r>
         <w:rPr>
           <w:rFonts w:ascii="Consolas" w:hAnsi="Consolas"/>
@@ -1188,13 +1903,26 @@
           <w:rFonts w:ascii="Consolas" w:hAnsi="Consolas"/>
         </w:rPr>
         <w:tab/>
+      </w:r>
+      <w:proofErr w:type="gramStart"/>
+      <w:r>
+        <w:rPr>
+          <w:rFonts w:ascii="Consolas" w:hAnsi="Consolas"/>
+        </w:rPr>
         <w:t>c</w:t>
       </w:r>
       <w:r>
         <w:rPr>
           <w:rFonts w:ascii="Consolas" w:hAnsi="Consolas"/>
         </w:rPr>
-        <w:t xml:space="preserve">ontent: </w:t>
+        <w:t>ontent</w:t>
+      </w:r>
+      <w:proofErr w:type="gramEnd"/>
+      <w:r>
+        <w:rPr>
+          <w:rFonts w:ascii="Consolas" w:hAnsi="Consolas"/>
+        </w:rPr>
+        <w:t xml:space="preserve">: </w:t>
       </w:r>
       <w:r>
         <w:rPr>
@@ -1215,13 +1943,26 @@
           <w:rFonts w:ascii="Consolas" w:hAnsi="Consolas"/>
         </w:rPr>
         <w:tab/>
+      </w:r>
+      <w:proofErr w:type="gramStart"/>
+      <w:r>
+        <w:rPr>
+          <w:rFonts w:ascii="Consolas" w:hAnsi="Consolas"/>
+        </w:rPr>
         <w:t>s</w:t>
       </w:r>
       <w:r>
         <w:rPr>
           <w:rFonts w:ascii="Consolas" w:hAnsi="Consolas"/>
         </w:rPr>
-        <w:t xml:space="preserve">ender: </w:t>
+        <w:t>ender</w:t>
+      </w:r>
+      <w:proofErr w:type="gramEnd"/>
+      <w:r>
+        <w:rPr>
+          <w:rFonts w:ascii="Consolas" w:hAnsi="Consolas"/>
+        </w:rPr>
+        <w:t xml:space="preserve">: </w:t>
       </w:r>
       <w:r>
         <w:rPr>
@@ -1254,19 +1995,40 @@
           <w:rFonts w:ascii="Consolas" w:hAnsi="Consolas"/>
         </w:rPr>
         <w:tab/>
+      </w:r>
+      <w:proofErr w:type="gramStart"/>
+      <w:r>
+        <w:rPr>
+          <w:rFonts w:ascii="Consolas" w:hAnsi="Consolas"/>
+        </w:rPr>
         <w:t>l</w:t>
       </w:r>
       <w:r>
         <w:rPr>
           <w:rFonts w:ascii="Consolas" w:hAnsi="Consolas"/>
         </w:rPr>
-        <w:t xml:space="preserve">ikes: </w:t>
-      </w:r>
-      <w:r>
-        <w:rPr>
-          <w:rFonts w:ascii="Consolas" w:hAnsi="Consolas"/>
-        </w:rPr>
-        <w:t>ArrayList&lt;char[MAX_USER_NAME]&gt;</w:t>
+        <w:t>ikes</w:t>
+      </w:r>
+      <w:proofErr w:type="gramEnd"/>
+      <w:r>
+        <w:rPr>
+          <w:rFonts w:ascii="Consolas" w:hAnsi="Consolas"/>
+        </w:rPr>
+        <w:t xml:space="preserve">: </w:t>
+      </w:r>
+      <w:proofErr w:type="spellStart"/>
+      <w:r>
+        <w:rPr>
+          <w:rFonts w:ascii="Consolas" w:hAnsi="Consolas"/>
+        </w:rPr>
+        <w:t>ArrayList</w:t>
+      </w:r>
+      <w:proofErr w:type="spellEnd"/>
+      <w:r>
+        <w:rPr>
+          <w:rFonts w:ascii="Consolas" w:hAnsi="Consolas"/>
+        </w:rPr>
+        <w:t>&lt;char[MAX_USER_NAME]&gt;</w:t>
       </w:r>
     </w:p>
     <w:p>
@@ -1326,7 +2088,15 @@
         </w:numPr>
       </w:pPr>
       <w:r>
-        <w:t>Upon receiving the Join Room update, it finds if the user is already in one of the chat rooms, if so it removes the old user. After that it creates a chat room if no specified chat room exists by allocating new struct of chat room and setting the names, the members and lines to empty array</w:t>
+        <w:t xml:space="preserve">Upon receiving the Join Room update, it finds if the user is already in one of the chat rooms, if so it removes the old user. After that it creates a chat room if no specified chat room exists by allocating new </w:t>
+      </w:r>
+      <w:proofErr w:type="spellStart"/>
+      <w:r>
+        <w:t>struct</w:t>
+      </w:r>
+      <w:proofErr w:type="spellEnd"/>
+      <w:r>
+        <w:t xml:space="preserve"> of chat room and setting the names, the members and lines to empty array</w:t>
       </w:r>
       <w:r>
         <w:t xml:space="preserve">, or it just gets the existing chat room with that name. </w:t>
@@ -1350,7 +2120,23 @@
         </w:numPr>
       </w:pPr>
       <w:r>
-        <w:t>Upon receiving Add Line update, it finds the room first, and creates a Line struct by specifying the content to the line string, the sender to the user name and likes to empty array. Then it inserts that Line struct into the lines array inside the corresponding chat room.</w:t>
+        <w:t xml:space="preserve">Upon receiving Add Line update, it finds the room first, and creates a Line </w:t>
+      </w:r>
+      <w:proofErr w:type="spellStart"/>
+      <w:r>
+        <w:t>struct</w:t>
+      </w:r>
+      <w:proofErr w:type="spellEnd"/>
+      <w:r>
+        <w:t xml:space="preserve"> by specifying the content to the line string, the sender to the user name and likes to empty array. Then it inserts that Line </w:t>
+      </w:r>
+      <w:proofErr w:type="spellStart"/>
+      <w:r>
+        <w:t>struct</w:t>
+      </w:r>
+      <w:proofErr w:type="spellEnd"/>
+      <w:r>
+        <w:t xml:space="preserve"> into the lines array inside the corresponding chat room.</w:t>
       </w:r>
     </w:p>
     <w:p>
@@ -1365,10 +2151,18 @@
         <w:t>Upon receiving Add Like update, it first finds the chat room, and then it checks if the requested line number is out of range. If the line numb</w:t>
       </w:r>
       <w:r>
-        <w:t>er is valid, it searches the lik</w:t>
-      </w:r>
-      <w:r>
-        <w:t xml:space="preserve">es </w:t>
+        <w:t xml:space="preserve">er is valid, it searches the </w:t>
+      </w:r>
+      <w:proofErr w:type="gramStart"/>
+      <w:r>
+        <w:t>lik</w:t>
+      </w:r>
+      <w:r>
+        <w:t>es</w:t>
+      </w:r>
+      <w:proofErr w:type="gramEnd"/>
+      <w:r>
+        <w:t xml:space="preserve"> </w:t>
       </w:r>
       <w:r>
         <w:t>list in the line</w:t>
@@ -1386,7 +2180,15 @@
         </w:numPr>
       </w:pPr>
       <w:r>
-        <w:t>Similar for Remove Like update, the difference is that the server reports error when it doesn’t find the username (the user cannot unlike a line that is not liked before), and it adds username into the likes list of that line in the chat room.</w:t>
+        <w:t xml:space="preserve">Similar for Remove Like update, the difference is that the server reports error when it doesn’t find the username (the user cannot unlike a line that is not liked before), and it adds username into the </w:t>
+      </w:r>
+      <w:proofErr w:type="gramStart"/>
+      <w:r>
+        <w:t>likes</w:t>
+      </w:r>
+      <w:proofErr w:type="gramEnd"/>
+      <w:r>
+        <w:t xml:space="preserve"> list of that line in the chat room.</w:t>
       </w:r>
     </w:p>
     <w:p>
@@ -1443,7 +2245,15 @@
         <w:ind w:left="1080"/>
       </w:pPr>
       <w:r>
-        <w:t>The server joins all four groups as discussed in section “Grouping”. When every server receives 5 membership message from “servers”, it begins to run.</w:t>
+        <w:t xml:space="preserve">The server joins all four groups as discussed in section “Grouping”. When every server receives </w:t>
+      </w:r>
+      <w:proofErr w:type="gramStart"/>
+      <w:r>
+        <w:t>5 membership</w:t>
+      </w:r>
+      <w:proofErr w:type="gramEnd"/>
+      <w:r>
+        <w:t xml:space="preserve"> message from “servers”, it begins to run.</w:t>
       </w:r>
     </w:p>
     <w:p>
@@ -1509,7 +2319,15 @@
         <w:ind w:left="1080"/>
       </w:pPr>
       <w:r>
-        <w:t>The client disconnects from the old chat room (if any) by leaving the server-chatroom group and it joins the new group. Then it sends an update of Join Room to the server it connects to.</w:t>
+        <w:t>The client disconnects from the old chat room (if any) by leaving the server-</w:t>
+      </w:r>
+      <w:proofErr w:type="spellStart"/>
+      <w:r>
+        <w:t>chatroom</w:t>
+      </w:r>
+      <w:proofErr w:type="spellEnd"/>
+      <w:r>
+        <w:t xml:space="preserve"> group and it joins the new group. Then it sends an update of Join Room to the server it connects to.</w:t>
       </w:r>
     </w:p>
     <w:p>
@@ -1635,7 +2453,28 @@
         </w:numPr>
       </w:pPr>
       <w:r>
-        <w:t>Every server has a Lamport timestamp vector for the lastest timestamp of message received from each server, including itself.</w:t>
+        <w:t xml:space="preserve">Every server has a </w:t>
+      </w:r>
+      <w:proofErr w:type="spellStart"/>
+      <w:r>
+        <w:t>Lamport</w:t>
+      </w:r>
+      <w:proofErr w:type="spellEnd"/>
+      <w:r>
+        <w:t xml:space="preserve"> timestamp vector for </w:t>
+      </w:r>
+      <w:proofErr w:type="gramStart"/>
+      <w:r>
+        <w:t xml:space="preserve">the </w:t>
+      </w:r>
+      <w:proofErr w:type="spellStart"/>
+      <w:r>
+        <w:t>lastest</w:t>
+      </w:r>
+      <w:proofErr w:type="spellEnd"/>
+      <w:proofErr w:type="gramEnd"/>
+      <w:r>
+        <w:t xml:space="preserve"> timestamp of message received from each server, including itself.</w:t>
       </w:r>
     </w:p>
     <w:p>
@@ -1680,13 +2519,27 @@
         <w:t xml:space="preserve">If the update is from the client, the server </w:t>
       </w:r>
       <w:r>
-        <w:t xml:space="preserve">increments its own timestamp in the vector, set the sender_index of message to the server index of itself, set the timestamp to the timestamp corresponds to itself, and multicasts the update in “servers” spread </w:t>
+        <w:t xml:space="preserve">increments its own timestamp in the vector, set the </w:t>
+      </w:r>
+      <w:proofErr w:type="spellStart"/>
+      <w:r>
+        <w:t>sender_index</w:t>
+      </w:r>
+      <w:proofErr w:type="spellEnd"/>
+      <w:r>
+        <w:t xml:space="preserve"> of message to the server index of itself, set the timestamp to the timestamp corresponds to itself, and multicasts the update in “servers” spread </w:t>
       </w:r>
       <w:r>
         <w:t>group.</w:t>
       </w:r>
       <w:r>
-        <w:t xml:space="preserve"> In this way, every server is synchroinized.</w:t>
+        <w:t xml:space="preserve"> In th</w:t>
+      </w:r>
+      <w:r>
+        <w:t>is way, every server is synchro</w:t>
+      </w:r>
+      <w:r>
+        <w:t>nized.</w:t>
       </w:r>
     </w:p>
     <w:p>
@@ -1810,24 +2663,52 @@
         <w:rPr>
           <w:lang w:eastAsia="zh-CN"/>
         </w:rPr>
-        <w:t>1 to 5. For every same index position i of each vector, it finds out the largest one. If the vector that contains the largest index in some position is the server’</w:t>
-      </w:r>
+        <w:t xml:space="preserve">1 to 5. For every same index position </w:t>
+      </w:r>
+      <w:proofErr w:type="spellStart"/>
       <w:r>
         <w:rPr>
           <w:lang w:eastAsia="zh-CN"/>
         </w:rPr>
+        <w:t>i</w:t>
+      </w:r>
+      <w:proofErr w:type="spellEnd"/>
+      <w:r>
+        <w:rPr>
+          <w:lang w:eastAsia="zh-CN"/>
+        </w:rPr>
+        <w:t xml:space="preserve"> of each vector, it finds out the largest one. If the vector that contains the largest index in some position is the server’</w:t>
+      </w:r>
+      <w:r>
+        <w:rPr>
+          <w:lang w:eastAsia="zh-CN"/>
+        </w:rPr>
         <w:t>s own vector, the</w:t>
       </w:r>
       <w:r>
         <w:rPr>
           <w:lang w:eastAsia="zh-CN"/>
         </w:rPr>
-        <w:t xml:space="preserve"> server is responsible for resending the updates that were once sent by server i.</w:t>
-      </w:r>
+        <w:t xml:space="preserve"> server is responsible for resending the updates that were once sent by server </w:t>
+      </w:r>
+      <w:proofErr w:type="spellStart"/>
       <w:r>
         <w:rPr>
           <w:lang w:eastAsia="zh-CN"/>
         </w:rPr>
+        <w:t>i</w:t>
+      </w:r>
+      <w:proofErr w:type="spellEnd"/>
+      <w:r>
+        <w:rPr>
+          <w:lang w:eastAsia="zh-CN"/>
+        </w:rPr>
+        <w:t>.</w:t>
+      </w:r>
+      <w:r>
+        <w:rPr>
+          <w:lang w:eastAsia="zh-CN"/>
+        </w:rPr>
         <w:t xml:space="preserve"> In another words, every server finds out the </w:t>
       </w:r>
       <w:r>
@@ -1840,30 +2721,114 @@
         <w:rPr>
           <w:lang w:eastAsia="zh-CN"/>
         </w:rPr>
-        <w:t xml:space="preserve"> has the most updates sent from server i and resends the updates it kept inside the history if the </w:t>
-      </w:r>
-      <w:r>
-        <w:rPr>
-          <w:lang w:eastAsia="zh-CN"/>
-        </w:rPr>
-        <w:t>server that knows the most</w:t>
-      </w:r>
-      <w:r>
-        <w:rPr>
-          <w:lang w:eastAsia="zh-CN"/>
-        </w:rPr>
-        <w:t xml:space="preserve"> is itself</w:t>
-      </w:r>
-      <w:r>
-        <w:rPr>
-          <w:lang w:eastAsia="zh-CN"/>
-        </w:rPr>
-        <w:t>. i is ranged from 1-5 so this procedure repeats for five times, once each for the updates originally sent from each server.</w:t>
+        <w:t xml:space="preserve"> </w:t>
       </w:r>
       <w:bookmarkStart w:id="0" w:name="_GoBack"/>
       <w:bookmarkEnd w:id="0"/>
       <w:r>
+        <w:rPr>
+          <w:lang w:eastAsia="zh-CN"/>
+        </w:rPr>
+        <w:t xml:space="preserve">has the most updates sent from server </w:t>
+      </w:r>
+      <w:proofErr w:type="spellStart"/>
+      <w:r>
+        <w:rPr>
+          <w:lang w:eastAsia="zh-CN"/>
+        </w:rPr>
+        <w:t>i</w:t>
+      </w:r>
+      <w:proofErr w:type="spellEnd"/>
+      <w:r>
+        <w:rPr>
+          <w:lang w:eastAsia="zh-CN"/>
+        </w:rPr>
+        <w:t xml:space="preserve"> and resends the updates it kept inside the history if the </w:t>
+      </w:r>
+      <w:r>
+        <w:rPr>
+          <w:lang w:eastAsia="zh-CN"/>
+        </w:rPr>
+        <w:t>server that knows the most</w:t>
+      </w:r>
+      <w:r>
+        <w:rPr>
+          <w:lang w:eastAsia="zh-CN"/>
+        </w:rPr>
+        <w:t xml:space="preserve"> is </w:t>
+      </w:r>
+      <w:proofErr w:type="gramStart"/>
+      <w:r>
+        <w:rPr>
+          <w:lang w:eastAsia="zh-CN"/>
+        </w:rPr>
+        <w:t>itself</w:t>
+      </w:r>
+      <w:proofErr w:type="gramEnd"/>
+      <w:r>
+        <w:rPr>
+          <w:lang w:eastAsia="zh-CN"/>
+        </w:rPr>
+        <w:t xml:space="preserve">. </w:t>
+      </w:r>
+      <w:proofErr w:type="spellStart"/>
+      <w:proofErr w:type="gramStart"/>
+      <w:r>
+        <w:rPr>
+          <w:lang w:eastAsia="zh-CN"/>
+        </w:rPr>
+        <w:t>i</w:t>
+      </w:r>
+      <w:proofErr w:type="spellEnd"/>
+      <w:proofErr w:type="gramEnd"/>
+      <w:r>
+        <w:rPr>
+          <w:lang w:eastAsia="zh-CN"/>
+        </w:rPr>
+        <w:t xml:space="preserve"> is ranged from 1-5 so this procedure repeats for five times, once each for the updates originally sent from each server.</w:t>
+      </w:r>
+      <w:r>
         <w:t xml:space="preserve"> </w:t>
+      </w:r>
+    </w:p>
+    <w:p>
+      <w:pPr>
+        <w:pStyle w:val="ListParagraph1"/>
+        <w:numPr>
+          <w:ilvl w:val="1"/>
+          <w:numId w:val="4"/>
+        </w:numPr>
+      </w:pPr>
+      <w:r>
+        <w:t xml:space="preserve">Maintain total order: The new Add Line update received during the remerge needs to be ordered. Thus every line has a </w:t>
+      </w:r>
+      <w:proofErr w:type="spellStart"/>
+      <w:r>
+        <w:t>Lamport</w:t>
+      </w:r>
+      <w:proofErr w:type="spellEnd"/>
+      <w:r>
+        <w:t xml:space="preserve"> timestamp associated with it. When inserting the new lines the server inserts them in order so that the </w:t>
+      </w:r>
+      <w:proofErr w:type="gramStart"/>
+      <w:r>
+        <w:t>lines appears</w:t>
+      </w:r>
+      <w:proofErr w:type="gramEnd"/>
+      <w:r>
+        <w:t xml:space="preserve"> exactly the same on every servers.</w:t>
+      </w:r>
+    </w:p>
+    <w:p>
+      <w:pPr>
+        <w:pStyle w:val="ListParagraph1"/>
+        <w:numPr>
+          <w:ilvl w:val="1"/>
+          <w:numId w:val="4"/>
+        </w:numPr>
+      </w:pPr>
+      <w:r>
+        <w:t xml:space="preserve">Solve “answer comes before question” problem: </w:t>
       </w:r>
     </w:p>
     <w:sectPr>

</xml_diff>